<commit_message>
kissebb javítások a prezi előtt
</commit_message>
<xml_diff>
--- a/projekt_labor.docx
+++ b/projekt_labor.docx
@@ -1,6 +1,6 @@
 
 <file path=word/document.xml><?xml version="1.0" encoding="utf-8"?>
-<w:document xmlns:wpc="http://schemas.microsoft.com/office/word/2010/wordprocessingCanvas" xmlns:cx="http://schemas.microsoft.com/office/drawing/2014/chartex" xmlns:cx1="http://schemas.microsoft.com/office/drawing/2015/9/8/chartex" xmlns:cx2="http://schemas.microsoft.com/office/drawing/2015/10/21/chartex" xmlns:cx3="http://schemas.microsoft.com/office/drawing/2016/5/9/chartex" xmlns:cx4="http://schemas.microsoft.com/office/drawing/2016/5/10/chartex" xmlns:cx5="http://schemas.microsoft.com/office/drawing/2016/5/11/chartex" xmlns:cx6="http://schemas.microsoft.com/office/drawing/2016/5/12/chartex" xmlns:cx7="http://schemas.microsoft.com/office/drawing/2016/5/13/chartex" xmlns:cx8="http://schemas.microsoft.com/office/drawing/2016/5/14/chartex" xmlns:mc="http://schemas.openxmlformats.org/markup-compatibility/2006" xmlns:aink="http://schemas.microsoft.com/office/drawing/2016/ink" xmlns:am3d="http://schemas.microsoft.com/office/drawing/2017/model3d" xmlns:o="urn:schemas-microsoft-com:office:office" xmlns:r="http://schemas.openxmlformats.org/officeDocument/2006/relationships" xmlns:m="http://schemas.openxmlformats.org/officeDocument/2006/math" xmlns:v="urn:schemas-microsoft-com:vml" xmlns:wp14="http://schemas.microsoft.com/office/word/2010/wordprocessingDrawing" xmlns:wp="http://schemas.openxmlformats.org/drawingml/2006/wordprocessingDrawing" xmlns:w10="urn:schemas-microsoft-com:office:word" xmlns:w="http://schemas.openxmlformats.org/wordprocessingml/2006/main" xmlns:w14="http://schemas.microsoft.com/office/word/2010/wordml" xmlns:w15="http://schemas.microsoft.com/office/word/2012/wordml" xmlns:w16cid="http://schemas.microsoft.com/office/word/2016/wordml/cid" xmlns:w16se="http://schemas.microsoft.com/office/word/2015/wordml/symex" xmlns:wpg="http://schemas.microsoft.com/office/word/2010/wordprocessingGroup" xmlns:wpi="http://schemas.microsoft.com/office/word/2010/wordprocessingInk" xmlns:wne="http://schemas.microsoft.com/office/word/2006/wordml" xmlns:wps="http://schemas.microsoft.com/office/word/2010/wordprocessingShape" mc:Ignorable="w14 w15 w16se w16cid wp14">
+<w:document xmlns:wpc="http://schemas.microsoft.com/office/word/2010/wordprocessingCanvas" xmlns:cx="http://schemas.microsoft.com/office/drawing/2014/chartex" xmlns:cx1="http://schemas.microsoft.com/office/drawing/2015/9/8/chartex" xmlns:mc="http://schemas.openxmlformats.org/markup-compatibility/2006" xmlns:o="urn:schemas-microsoft-com:office:office" xmlns:r="http://schemas.openxmlformats.org/officeDocument/2006/relationships" xmlns:m="http://schemas.openxmlformats.org/officeDocument/2006/math" xmlns:v="urn:schemas-microsoft-com:vml" xmlns:wp14="http://schemas.microsoft.com/office/word/2010/wordprocessingDrawing" xmlns:wp="http://schemas.openxmlformats.org/drawingml/2006/wordprocessingDrawing" xmlns:w10="urn:schemas-microsoft-com:office:word" xmlns:w="http://schemas.openxmlformats.org/wordprocessingml/2006/main" xmlns:w14="http://schemas.microsoft.com/office/word/2010/wordml" xmlns:w15="http://schemas.microsoft.com/office/word/2012/wordml" xmlns:w16se="http://schemas.microsoft.com/office/word/2015/wordml/symex" xmlns:wpg="http://schemas.microsoft.com/office/word/2010/wordprocessingGroup" xmlns:wpi="http://schemas.microsoft.com/office/word/2010/wordprocessingInk" xmlns:wne="http://schemas.microsoft.com/office/word/2006/wordml" xmlns:wps="http://schemas.microsoft.com/office/word/2010/wordprocessingShape" mc:Ignorable="w14 w15 w16se wp14">
   <w:body>
     <w:sdt>
       <w:sdtPr>
@@ -10,6 +10,7 @@
           <w:docPartUnique/>
         </w:docPartObj>
       </w:sdtPr>
+      <w:sdtEndPr/>
       <w:sdtContent>
         <w:p>
           <w:r>
@@ -209,7 +210,8 @@
               </mc:Choice>
               <mc:Fallback>
                 <w:pict>
-                  <v:rect id="Téglalap 466" o:spid="_x0000_s1027" style="position:absolute;margin-left:0;margin-top:0;width:581.4pt;height:752.4pt;z-index:-251653120;visibility:visible;mso-wrap-style:square;mso-width-percent:950;mso-height-percent:950;mso-wrap-distance-left:9pt;mso-wrap-distance-top:0;mso-wrap-distance-right:9pt;mso-wrap-distance-bottom:0;mso-position-horizontal:center;mso-position-horizontal-relative:page;mso-position-vertical:center;mso-position-vertical-relative:page;mso-width-percent:950;mso-height-percent:950;mso-width-relative:page;mso-height-relative:page;v-text-anchor:middle" o:gfxdata="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" fillcolor="#15a795" stroked="f" strokeweight="1pt">
+                  <v:rect id="Téglalap 466" o:spid="_x0000_s1027" style="position:absolute;margin-left:0;margin-top:0;width:581.4pt;height:752.4pt;z-index:-251653120;visibility:visible;mso-wrap-style:square;mso-width-percent:950;mso-height-percent:950;mso-wrap-distance-left:9pt;mso-wrap-distance-top:0;mso-wrap-distance-right:9pt;mso-wrap-distance-bottom:0;mso-position-horizontal:center;mso-position-horizontal-relative:page;mso-position-vertical:center;mso-position-vertical-relative:page;mso-width-percent:950;mso-height-percent:950;mso-width-relative:page;mso-height-relative:page;v-text-anchor:middle" o:gfxdata="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" fillcolor="#15a795" stroked="f" strokeweight="1pt">
+                    <v:path arrowok="t"/>
                     <v:textbox inset="21.6pt,,21.6pt">
                       <w:txbxContent>
                         <w:p/>
@@ -319,7 +321,7 @@
               </mc:Choice>
               <mc:Fallback>
                 <w:pict>
-                  <v:rect w14:anchorId="2A9C00D5" id="Téglalap 468" o:spid="_x0000_s1026" style="position:absolute;margin-left:0;margin-top:0;width:244.8pt;height:554.4pt;z-index:251659264;visibility:visible;mso-wrap-style:square;mso-width-percent:400;mso-height-percent:700;mso-left-percent:440;mso-top-percent:25;mso-wrap-distance-left:9pt;mso-wrap-distance-top:0;mso-wrap-distance-right:9pt;mso-wrap-distance-bottom:0;mso-position-horizontal-relative:page;mso-position-vertical-relative:page;mso-width-percent:400;mso-height-percent:700;mso-left-percent:440;mso-top-percent:25;mso-width-relative:page;mso-height-relative:page;v-text-anchor:middle" o:gfxdata="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" fillcolor="white [3212]" strokecolor="#747070 [1614]" strokeweight="1.25pt">
+                  <v:rect w14:anchorId="1A5D29D1" id="Téglalap 468" o:spid="_x0000_s1026" style="position:absolute;margin-left:0;margin-top:0;width:244.8pt;height:554.4pt;z-index:251659264;visibility:visible;mso-wrap-style:square;mso-width-percent:400;mso-height-percent:700;mso-left-percent:440;mso-top-percent:25;mso-wrap-distance-left:9pt;mso-wrap-distance-top:0;mso-wrap-distance-right:9pt;mso-wrap-distance-bottom:0;mso-position-horizontal-relative:page;mso-position-vertical-relative:page;mso-width-percent:400;mso-height-percent:700;mso-left-percent:440;mso-top-percent:25;mso-width-relative:page;mso-height-relative:page;v-text-anchor:middle" o:gfxdata="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" fillcolor="white [3212]" strokecolor="#747070 [1614]" strokeweight="1.25pt">
                     <w10:wrap anchorx="page" anchory="page"/>
                   </v:rect>
                 </w:pict>
@@ -420,7 +422,7 @@
               </mc:Choice>
               <mc:Fallback>
                 <w:pict>
-                  <v:rect w14:anchorId="00256C80" id="Téglalap 469" o:spid="_x0000_s1026" style="position:absolute;margin-left:0;margin-top:0;width:226.45pt;height:9.35pt;z-index:251662336;visibility:visible;mso-wrap-style:square;mso-width-percent:370;mso-height-percent:0;mso-left-percent:455;mso-top-percent:690;mso-wrap-distance-left:9pt;mso-wrap-distance-top:0;mso-wrap-distance-right:9pt;mso-wrap-distance-bottom:0;mso-position-horizontal-relative:page;mso-position-vertical-relative:page;mso-width-percent:370;mso-height-percent:0;mso-left-percent:455;mso-top-percent:690;mso-width-relative:page;mso-height-relative:margin;v-text-anchor:middle" o:gfxdata="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" fillcolor="#15a795" stroked="f" strokeweight="1pt">
+                  <v:rect w14:anchorId="456D5100" id="Téglalap 469" o:spid="_x0000_s1026" style="position:absolute;margin-left:0;margin-top:0;width:226.45pt;height:9.35pt;z-index:251662336;visibility:visible;mso-wrap-style:square;mso-width-percent:370;mso-height-percent:0;mso-left-percent:455;mso-top-percent:690;mso-wrap-distance-left:9pt;mso-wrap-distance-top:0;mso-wrap-distance-right:9pt;mso-wrap-distance-bottom:0;mso-position-horizontal-relative:page;mso-position-vertical-relative:page;mso-width-percent:370;mso-height-percent:0;mso-left-percent:455;mso-top-percent:690;mso-width-relative:page;mso-height-relative:margin;v-text-anchor:middle" o:gfxdata="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" fillcolor="#15a795" stroked="f" strokeweight="1pt">
                     <w10:wrap anchorx="page" anchory="page"/>
                   </v:rect>
                 </w:pict>
@@ -483,6 +485,7 @@
                                   <w:dataBinding w:prefixMappings="xmlns:ns0='http://schemas.openxmlformats.org/package/2006/metadata/core-properties' xmlns:ns1='http://purl.org/dc/elements/1.1/'" w:xpath="/ns0:coreProperties[1]/ns1:title[1]" w:storeItemID="{6C3C8BC8-F283-45AE-878A-BAB7291924A1}"/>
                                   <w:text/>
                                 </w:sdtPr>
+                                <w:sdtEndPr/>
                                 <w:sdtContent>
                                   <w:p>
                                     <w:pPr>
@@ -519,6 +522,7 @@
                                   <w:dataBinding w:prefixMappings="xmlns:ns0='http://schemas.openxmlformats.org/package/2006/metadata/core-properties' xmlns:ns1='http://purl.org/dc/elements/1.1/'" w:xpath="/ns0:coreProperties[1]/ns1:subject[1]" w:storeItemID="{6C3C8BC8-F283-45AE-878A-BAB7291924A1}"/>
                                   <w:text/>
                                 </w:sdtPr>
+                                <w:sdtEndPr/>
                                 <w:sdtContent>
                                   <w:p>
                                     <w:pPr>
@@ -579,6 +583,7 @@
                             <w:dataBinding w:prefixMappings="xmlns:ns0='http://schemas.openxmlformats.org/package/2006/metadata/core-properties' xmlns:ns1='http://purl.org/dc/elements/1.1/'" w:xpath="/ns0:coreProperties[1]/ns1:title[1]" w:storeItemID="{6C3C8BC8-F283-45AE-878A-BAB7291924A1}"/>
                             <w:text/>
                           </w:sdtPr>
+                          <w:sdtEndPr/>
                           <w:sdtContent>
                             <w:p>
                               <w:pPr>
@@ -615,6 +620,7 @@
                             <w:dataBinding w:prefixMappings="xmlns:ns0='http://schemas.openxmlformats.org/package/2006/metadata/core-properties' xmlns:ns1='http://purl.org/dc/elements/1.1/'" w:xpath="/ns0:coreProperties[1]/ns1:subject[1]" w:storeItemID="{6C3C8BC8-F283-45AE-878A-BAB7291924A1}"/>
                             <w:text/>
                           </w:sdtPr>
+                          <w:sdtEndPr/>
                           <w:sdtContent>
                             <w:p>
                               <w:pPr>
@@ -4209,15 +4215,7 @@
         <w:t xml:space="preserve">Egy külön oldal megalkotása is a követelmények között szerepel, ez pedig az adminisztrátori felület. </w:t>
       </w:r>
       <w:r>
-        <w:t xml:space="preserve">Az </w:t>
-      </w:r>
-      <w:proofErr w:type="spellStart"/>
-      <w:r>
-        <w:t>adminnak</w:t>
-      </w:r>
-      <w:proofErr w:type="spellEnd"/>
-      <w:r>
-        <w:t xml:space="preserve"> jogában áll látni az összes felhasználót, azoknak minden adatait. Ezen felül képes új felhasználót felvenni az adatbázisba, meglévőt törölni,</w:t>
+        <w:t>Az adminnak jogában áll látni az összes felhasználót, azoknak minden adatait. Ezen felül képes új felhasználót felvenni az adatbázisba, meglévőt törölni,</w:t>
       </w:r>
       <w:r>
         <w:t xml:space="preserve"> adatokat módosítani,</w:t>
@@ -5053,21 +5051,7 @@
         <w:rPr>
           <w:color w:val="15A795"/>
         </w:rPr>
-        <w:t xml:space="preserve">Atom </w:t>
-      </w:r>
-      <w:proofErr w:type="spellStart"/>
-      <w:r>
-        <w:rPr>
-          <w:color w:val="15A795"/>
-        </w:rPr>
-        <w:t>code</w:t>
-      </w:r>
-      <w:proofErr w:type="spellEnd"/>
-      <w:r>
-        <w:rPr>
-          <w:color w:val="15A795"/>
-        </w:rPr>
-        <w:t xml:space="preserve"> editor</w:t>
+        <w:t>Atom code editor</w:t>
       </w:r>
       <w:bookmarkEnd w:id="6"/>
     </w:p>
@@ -5105,13 +5089,8 @@
         </w:numPr>
         <w:spacing w:after="0" w:line="360" w:lineRule="auto"/>
       </w:pPr>
-      <w:proofErr w:type="spellStart"/>
-      <w:r>
-        <w:t>Cross</w:t>
-      </w:r>
-      <w:proofErr w:type="spellEnd"/>
-      <w:r>
-        <w:t>-platform szerkesztő</w:t>
+      <w:r>
+        <w:t>Cross-platform szerkesztő</w:t>
       </w:r>
     </w:p>
     <w:p>
@@ -5210,23 +5189,7 @@
         <w:t>E</w:t>
       </w:r>
       <w:r>
-        <w:t xml:space="preserve">gy magyar ingyenes </w:t>
-      </w:r>
-      <w:proofErr w:type="spellStart"/>
-      <w:r>
-        <w:t>domain</w:t>
-      </w:r>
-      <w:proofErr w:type="spellEnd"/>
-      <w:r>
-        <w:t xml:space="preserve"> szolgáltató webhely, mely biztosítja a weboldal működését és támogatja a back-end megvalósítását, </w:t>
-      </w:r>
-      <w:proofErr w:type="spellStart"/>
-      <w:r>
-        <w:t>phpMyAdmin</w:t>
-      </w:r>
-      <w:proofErr w:type="spellEnd"/>
-      <w:r>
-        <w:t xml:space="preserve"> eléréssel, adatbázis létrehozásának támogatásával.</w:t>
+        <w:t>gy magyar ingyenes domain szolgáltató webhely, mely biztosítja a weboldal működését és támogatja a back-end megvalósítását, phpMyAdmin eléréssel, adatbázis létrehozásának támogatásával.</w:t>
       </w:r>
     </w:p>
     <w:p>
@@ -5526,21 +5489,7 @@
         <w:rPr>
           <w:rFonts w:cstheme="minorHAnsi"/>
         </w:rPr>
-        <w:t>2 HTML API-</w:t>
-      </w:r>
-      <w:proofErr w:type="spellStart"/>
-      <w:r>
-        <w:rPr>
-          <w:rFonts w:cstheme="minorHAnsi"/>
-        </w:rPr>
-        <w:t>val</w:t>
-      </w:r>
-      <w:proofErr w:type="spellEnd"/>
-      <w:r>
-        <w:rPr>
-          <w:rFonts w:cstheme="minorHAnsi"/>
-        </w:rPr>
-        <w:t xml:space="preserve"> együtt. A HTML5 specifikációban leírt formátumba történő migráció </w:t>
+        <w:t>2 HTML API-val együtt. A HTML5 specifikációban leírt formátumba történő migráció </w:t>
       </w:r>
       <w:hyperlink r:id="rId20" w:tooltip="HTML" w:history="1">
         <w:r>
@@ -5717,51 +5666,11 @@
         <w:t xml:space="preserve"> </w:t>
       </w:r>
       <w:r>
-        <w:t>Eredetileg </w:t>
-      </w:r>
-      <w:proofErr w:type="spellStart"/>
-      <w:r>
-        <w:t>Brendan</w:t>
-      </w:r>
-      <w:proofErr w:type="spellEnd"/>
-      <w:r>
-        <w:t xml:space="preserve"> </w:t>
-      </w:r>
-      <w:proofErr w:type="spellStart"/>
-      <w:r>
-        <w:t>Eich</w:t>
-      </w:r>
-      <w:proofErr w:type="spellEnd"/>
-      <w:r>
-        <w:t xml:space="preserve">, a Netscape </w:t>
-      </w:r>
-      <w:proofErr w:type="spellStart"/>
-      <w:r>
-        <w:t>Communications</w:t>
-      </w:r>
-      <w:proofErr w:type="spellEnd"/>
-      <w:r>
-        <w:t xml:space="preserve"> </w:t>
+        <w:t xml:space="preserve">Eredetileg Brendan Eich, a Netscape Communications </w:t>
       </w:r>
       <w:r>
         <w:lastRenderedPageBreak/>
-        <w:t>mérnöke fejlesztette ki; neve először </w:t>
-      </w:r>
-      <w:proofErr w:type="spellStart"/>
-      <w:r>
-        <w:t>Mocha</w:t>
-      </w:r>
-      <w:proofErr w:type="spellEnd"/>
-      <w:r>
-        <w:t>, majd </w:t>
-      </w:r>
-      <w:proofErr w:type="spellStart"/>
-      <w:r>
-        <w:t>LiveScript</w:t>
-      </w:r>
-      <w:proofErr w:type="spellEnd"/>
-      <w:r>
-        <w:t> volt, később „JavaScript” nevet kapott, és szintaxisa közelebb került a Sun Microsystems </w:t>
+        <w:t>mérnöke fejlesztette ki; neve először Mocha, majd LiveScript volt, később „JavaScript” nevet kapott, és szintaxisa közelebb került a Sun Microsystems </w:t>
       </w:r>
       <w:hyperlink r:id="rId31" w:tooltip="Java programozási nyelv" w:history="1">
         <w:r>
@@ -5789,27 +5698,15 @@
       <w:r>
         <w:t> „</w:t>
       </w:r>
-      <w:proofErr w:type="spellStart"/>
-      <w:r>
-        <w:fldChar w:fldCharType="begin"/>
-      </w:r>
-      <w:r>
-        <w:instrText xml:space="preserve"> HYPERLINK "https://hu.wikipedia.org/wiki/ECMAScript" \o "ECMAScript" </w:instrText>
-      </w:r>
-      <w:r>
-        <w:fldChar w:fldCharType="separate"/>
-      </w:r>
-      <w:r>
-        <w:t>ECMAScript</w:t>
-      </w:r>
-      <w:proofErr w:type="spellEnd"/>
-      <w:r>
-        <w:fldChar w:fldCharType="end"/>
-      </w:r>
+      <w:hyperlink r:id="rId33" w:tooltip="ECMAScript" w:history="1">
+        <w:r>
+          <w:t>ECMAScript</w:t>
+        </w:r>
+      </w:hyperlink>
       <w:r>
         <w:t>” néven. A jelenleg is érvényes szabvány az ECMA-262 Edition 3 (1999. december), ami a JavaScript 1.5-nek felel meg. Ez a szabvány egyben </w:t>
       </w:r>
-      <w:hyperlink r:id="rId33" w:tooltip="Nemzetközi Szabványügyi Szervezet" w:history="1">
+      <w:hyperlink r:id="rId34" w:tooltip="Nemzetközi Szabványügyi Szervezet" w:history="1">
         <w:r>
           <w:t>ISO</w:t>
         </w:r>
@@ -5853,34 +5750,10 @@
         <w:jc w:val="both"/>
       </w:pPr>
       <w:r>
-        <w:t xml:space="preserve">Az SQL, azaz </w:t>
-      </w:r>
-      <w:proofErr w:type="spellStart"/>
-      <w:r>
-        <w:t>Structured</w:t>
-      </w:r>
-      <w:proofErr w:type="spellEnd"/>
-      <w:r>
-        <w:t xml:space="preserve"> </w:t>
-      </w:r>
-      <w:proofErr w:type="spellStart"/>
-      <w:r>
-        <w:t>Query</w:t>
-      </w:r>
-      <w:proofErr w:type="spellEnd"/>
-      <w:r>
-        <w:t xml:space="preserve"> Language </w:t>
+        <w:t xml:space="preserve">Az SQL, azaz Structured Query Language </w:t>
       </w:r>
       <w:r>
         <w:t>(strukturált lekérdezőnyelv) </w:t>
-      </w:r>
-      <w:hyperlink r:id="rId34" w:tooltip="Relációsadatbázis-kezelő rendszer" w:history="1">
-        <w:r>
-          <w:t>relációsadatbázis-kezelők</w:t>
-        </w:r>
-      </w:hyperlink>
-      <w:r>
-        <w:t> lekérdezési nyelve. A </w:t>
       </w:r>
       <w:hyperlink r:id="rId35" w:tooltip="Relációsadatbázis-kezelő rendszer" w:history="1">
         <w:r>
@@ -5888,9 +5761,17 @@
         </w:r>
       </w:hyperlink>
       <w:r>
+        <w:t> lekérdezési nyelve. A </w:t>
+      </w:r>
+      <w:hyperlink r:id="rId36" w:tooltip="Relációsadatbázis-kezelő rendszer" w:history="1">
+        <w:r>
+          <w:t>relációsadatbázis-kezelők</w:t>
+        </w:r>
+      </w:hyperlink>
+      <w:r>
         <w:t> általában az SQL nyelven programozhatók. Az SQL alapvető utasításait közel egyformán valósítják meg, de a később beépült nyelvi elemek körében nagyon nagy az eltérés, az </w:t>
       </w:r>
-      <w:hyperlink r:id="rId36" w:tooltip="Kompatibilitás (technika)" w:history="1">
+      <w:hyperlink r:id="rId37" w:tooltip="Kompatibilitás (technika)" w:history="1">
         <w:r>
           <w:t>inkompatibilitás</w:t>
         </w:r>
@@ -5906,31 +5787,7 @@
         <w:jc w:val="both"/>
       </w:pPr>
       <w:r>
-        <w:t xml:space="preserve">Az SQL nyelvi elemeket 4 részre, adatdefiníciós (Data </w:t>
-      </w:r>
-      <w:proofErr w:type="spellStart"/>
-      <w:r>
-        <w:t>Definition</w:t>
-      </w:r>
-      <w:proofErr w:type="spellEnd"/>
-      <w:r>
-        <w:t xml:space="preserve"> Language, DDL), adatkezelési (Data </w:t>
-      </w:r>
-      <w:proofErr w:type="spellStart"/>
-      <w:r>
-        <w:t>Manipulation</w:t>
-      </w:r>
-      <w:proofErr w:type="spellEnd"/>
-      <w:r>
-        <w:t xml:space="preserve"> Language, DML), lekérdező (QUERY (Language - QL)) és adatvezérlő (Data </w:t>
-      </w:r>
-      <w:proofErr w:type="spellStart"/>
-      <w:r>
-        <w:t>Control</w:t>
-      </w:r>
-      <w:proofErr w:type="spellEnd"/>
-      <w:r>
-        <w:t xml:space="preserve"> Language, DCL) részekre lehet bontani.</w:t>
+        <w:t>Az SQL nyelvi elemeket 4 részre, adatdefiníciós (Data Definition Language, DDL), adatkezelési (Data Manipulation Language, DML), lekérdező (QUERY (Language - QL)) és adatvezérlő (Data Control Language, DCL) részekre lehet bontani.</w:t>
       </w:r>
     </w:p>
     <w:p>
@@ -5958,7 +5815,7 @@
       <w:r>
         <w:t>A PHP egy általános </w:t>
       </w:r>
-      <w:hyperlink r:id="rId37" w:tooltip="Szerver" w:history="1">
+      <w:hyperlink r:id="rId38" w:tooltip="Szerver" w:history="1">
         <w:r>
           <w:t>szerveroldali</w:t>
         </w:r>
@@ -5966,23 +5823,15 @@
       <w:r>
         <w:t> </w:t>
       </w:r>
-      <w:hyperlink r:id="rId38" w:tooltip="Szkriptnyelv" w:history="1">
+      <w:hyperlink r:id="rId39" w:tooltip="Szkriptnyelv" w:history="1">
         <w:r>
           <w:t>szkriptnyelv</w:t>
         </w:r>
       </w:hyperlink>
       <w:r>
-        <w:t xml:space="preserve"> dinamikus weblapok készítésére. Az első </w:t>
-      </w:r>
-      <w:proofErr w:type="spellStart"/>
-      <w:r>
-        <w:t>szkriptnyelvek</w:t>
-      </w:r>
-      <w:proofErr w:type="spellEnd"/>
-      <w:r>
-        <w:t xml:space="preserve"> egyike, amely külső fájl használata helyett HTML oldalba ágyazható. A kódot a </w:t>
-      </w:r>
-      <w:hyperlink r:id="rId39" w:tooltip="Webszerver" w:history="1">
+        <w:t> dinamikus weblapok készítésére. Az első szkriptnyelvek egyike, amely külső fájl használata helyett HTML oldalba ágyazható. A kódot a </w:t>
+      </w:r>
+      <w:hyperlink r:id="rId40" w:tooltip="Webszerver" w:history="1">
         <w:r>
           <w:t>webszerver</w:t>
         </w:r>
@@ -5993,23 +5842,10 @@
       <w:r>
         <w:t xml:space="preserve"> </w:t>
       </w:r>
-      <w:proofErr w:type="spellStart"/>
-      <w:r>
-        <w:t>Rasmus</w:t>
-      </w:r>
-      <w:proofErr w:type="spellEnd"/>
-      <w:r>
-        <w:t xml:space="preserve"> </w:t>
-      </w:r>
-      <w:proofErr w:type="spellStart"/>
-      <w:r>
-        <w:t>Lerdorf</w:t>
-      </w:r>
-      <w:proofErr w:type="spellEnd"/>
-      <w:r>
-        <w:t> </w:t>
-      </w:r>
-      <w:hyperlink r:id="rId40" w:tooltip="1995" w:history="1">
+      <w:r>
+        <w:t>Rasmus Lerdorf </w:t>
+      </w:r>
+      <w:hyperlink r:id="rId41" w:tooltip="1995" w:history="1">
         <w:r>
           <w:t>1995</w:t>
         </w:r>
@@ -6031,15 +5867,7 @@
         <w:jc w:val="both"/>
       </w:pPr>
       <w:r>
-        <w:t xml:space="preserve">A PHP nyelv lényegében a HTML nagymértékű kiegészítése. Rengeteg olyan feladat végezhető el vele, amelyre az ügyféloldali </w:t>
-      </w:r>
-      <w:proofErr w:type="spellStart"/>
-      <w:r>
-        <w:t>szkriptek</w:t>
-      </w:r>
-      <w:proofErr w:type="spellEnd"/>
-      <w:r>
-        <w:t xml:space="preserve"> nem képesek (vagy ha igen, korlátozottan)</w:t>
+        <w:t>A PHP nyelv lényegében a HTML nagymértékű kiegészítése. Rengeteg olyan feladat végezhető el vele, amelyre az ügyféloldali szkriptek nem képesek (vagy ha igen, korlátozottan)</w:t>
       </w:r>
       <w:r>
         <w:t>.</w:t>
@@ -6084,29 +5912,13 @@
         <w:jc w:val="both"/>
       </w:pPr>
       <w:r>
-        <w:t xml:space="preserve">A rendszer futtatása a nethely.hu </w:t>
-      </w:r>
-      <w:proofErr w:type="spellStart"/>
-      <w:r>
-        <w:t>domain</w:t>
-      </w:r>
-      <w:proofErr w:type="spellEnd"/>
-      <w:r>
-        <w:t xml:space="preserve"> szerveren keresztül történik.</w:t>
+        <w:t>A rendszer futtatása a nethely.hu domain szerveren keresztül történik.</w:t>
       </w:r>
       <w:r>
         <w:t xml:space="preserve"> Ez egy </w:t>
       </w:r>
       <w:r>
-        <w:t xml:space="preserve">budapesti székhelyű cég, mely tárhelyet és </w:t>
-      </w:r>
-      <w:proofErr w:type="spellStart"/>
-      <w:r>
-        <w:t>domaint</w:t>
-      </w:r>
-      <w:proofErr w:type="spellEnd"/>
-      <w:r>
-        <w:t xml:space="preserve"> biztosít. Ingyenesen 256 MB tárhelyet biztosítanak. A cég SSD RAID 10 adattárolást használ, mindezt gigabites adatkapcsolattal és fejlett védelemmel kiegészítve. Nagyobb tárhely vásárlása ugyan havidíjas, de biztosítanak mellé egy 14 napos próbaidőszakot.</w:t>
+        <w:t>budapesti székhelyű cég, mely tárhelyet és domaint biztosít. Ingyenesen 256 MB tárhelyet biztosítanak. A cég SSD RAID 10 adattárolást használ, mindezt gigabites adatkapcsolattal és fejlett védelemmel kiegészítve. Nagyobb tárhely vásárlása ugyan havidíjas, de biztosítanak mellé egy 14 napos próbaidőszakot.</w:t>
       </w:r>
     </w:p>
     <w:p>
@@ -6504,23 +6316,7 @@
         <w:jc w:val="both"/>
       </w:pPr>
       <w:r>
-        <w:t xml:space="preserve">A negyedik rész egy ACCORDION stílusú 4 </w:t>
-      </w:r>
-      <w:proofErr w:type="spellStart"/>
-      <w:r>
-        <w:t>headeres</w:t>
-      </w:r>
-      <w:proofErr w:type="spellEnd"/>
-      <w:r>
-        <w:t xml:space="preserve"> </w:t>
-      </w:r>
-      <w:proofErr w:type="spellStart"/>
-      <w:r>
-        <w:t>szolgen</w:t>
-      </w:r>
-      <w:proofErr w:type="spellEnd"/>
-      <w:r>
-        <w:t xml:space="preserve"> szövegeket tartalmazó szerkezet</w:t>
+        <w:t>A negyedik rész egy ACCORDION stílusú 4 headeres szolgen szövegeket tartalmazó szerkezet</w:t>
       </w:r>
       <w:r>
         <w:t>.</w:t>
@@ -6533,31 +6329,7 @@
         <w:jc w:val="both"/>
       </w:pPr>
       <w:r>
-        <w:t xml:space="preserve">Az ötödik rész egy </w:t>
-      </w:r>
-      <w:proofErr w:type="spellStart"/>
-      <w:r>
-        <w:t>google</w:t>
-      </w:r>
-      <w:proofErr w:type="spellEnd"/>
-      <w:r>
-        <w:t xml:space="preserve"> </w:t>
-      </w:r>
-      <w:proofErr w:type="spellStart"/>
-      <w:r>
-        <w:t>maps</w:t>
-      </w:r>
-      <w:proofErr w:type="spellEnd"/>
-      <w:r>
-        <w:t xml:space="preserve"> </w:t>
-      </w:r>
-      <w:proofErr w:type="spellStart"/>
-      <w:r>
-        <w:t>apit</w:t>
-      </w:r>
-      <w:proofErr w:type="spellEnd"/>
-      <w:r>
-        <w:t xml:space="preserve"> integráló térkép melyen be van jelölve a cég fő irodája</w:t>
+        <w:t>Az ötödik rész egy google maps apit integráló térkép melyen be van jelölve a cég fő irodája</w:t>
       </w:r>
       <w:r>
         <w:t>,</w:t>
@@ -6576,15 +6348,7 @@
         <w:jc w:val="both"/>
       </w:pPr>
       <w:r>
-        <w:t xml:space="preserve">A hatodik részben található a csapattagok </w:t>
-      </w:r>
-      <w:proofErr w:type="gramStart"/>
-      <w:r>
-        <w:t>kártyái</w:t>
-      </w:r>
-      <w:proofErr w:type="gramEnd"/>
-      <w:r>
-        <w:t xml:space="preserve"> amiket CARD CONTAINER szerkezettel valósítottunk meg</w:t>
+        <w:t>A hatodik részben található a csapattagok kártyái amiket CARD CONTAINER szerkezettel valósítottunk meg</w:t>
       </w:r>
     </w:p>
     <w:p>
@@ -6782,23 +6546,7 @@
         <w:jc w:val="both"/>
       </w:pPr>
       <w:r>
-        <w:t xml:space="preserve">Második rész a bejelentkezés FORM-BOX ebben két mező található a </w:t>
-      </w:r>
-      <w:proofErr w:type="gramStart"/>
-      <w:r>
-        <w:t>felhasználónév(</w:t>
-      </w:r>
-      <w:proofErr w:type="gramEnd"/>
-      <w:r>
-        <w:t xml:space="preserve">esetünkben az email-cím amivel regisztrált az ügyfél) és a jelszó mező. Található egy jegyezzen meg </w:t>
-      </w:r>
-      <w:proofErr w:type="gramStart"/>
-      <w:r>
-        <w:t>opció</w:t>
-      </w:r>
-      <w:proofErr w:type="gramEnd"/>
-      <w:r>
-        <w:t xml:space="preserve"> amely el fogja tárolni a megadott email címet, a bejelentkezés gomb alatt található két szöveges link melyek a leírásuk alapján regisztrációs oldalra és az elfelejtett jelszó oldalra navigálják a felhasználót.</w:t>
+        <w:t>Második rész a bejelentkezés FORM-BOX ebben két mező található a felhasználónév(esetünkben az email-cím amivel regisztrált az ügyfél) és a jelszó mező. Található egy jegyezzen meg opció amely el fogja tárolni a megadott email címet, a bejelentkezés gomb alatt található két szöveges link melyek a leírásuk alapján regisztrációs oldalra és az elfelejtett jelszó oldalra navigálják a felhasználót.</w:t>
       </w:r>
     </w:p>
     <w:p>
@@ -6836,15 +6584,7 @@
         <w:jc w:val="both"/>
       </w:pPr>
       <w:r>
-        <w:t xml:space="preserve">Ezen oldalakon </w:t>
-      </w:r>
-      <w:proofErr w:type="spellStart"/>
-      <w:r>
-        <w:t>láthatóak</w:t>
-      </w:r>
-      <w:proofErr w:type="spellEnd"/>
-      <w:r>
-        <w:t xml:space="preserve"> az cég által kínált szolgáltatások csomagjai szerkezetük azonos ezért fejtjük ki egyszerre mindegyiket</w:t>
+        <w:t>Ezen oldalakon láthatóak az cég által kínált szolgáltatások csomagjai szerkezetük azonos ezért fejtjük ki egyszerre mindegyiket</w:t>
       </w:r>
     </w:p>
     <w:p>
@@ -6910,15 +6650,7 @@
         <w:t>gomb, ami</w:t>
       </w:r>
       <w:r>
-        <w:t xml:space="preserve"> a belépés oldalra irányítja át az </w:t>
-      </w:r>
-      <w:proofErr w:type="gramStart"/>
-      <w:r>
-        <w:t>ügyfelet</w:t>
-      </w:r>
-      <w:proofErr w:type="gramEnd"/>
-      <w:r>
-        <w:t xml:space="preserve"> ha nincs belépve innen fiók hiányában át tud navigálni a regisztrációs lapra vagy be tud lépni. Ha be van lépve akkor az ügyfél oldalára küldi el a gomb</w:t>
+        <w:t xml:space="preserve"> a belépés oldalra irányítja át az ügyfelet ha nincs belépve innen fiók hiányában át tud navigálni a regisztrációs lapra vagy be tud lépni. Ha be van lépve akkor az ügyfél oldalára küldi el a gomb</w:t>
       </w:r>
       <w:r>
         <w:t>.</w:t>
@@ -7017,15 +6749,7 @@
         <w:jc w:val="both"/>
       </w:pPr>
       <w:r>
-        <w:t xml:space="preserve">A második rész tartalmazza az oldal címét (Hiba bejelentés), és egy leírást a működésére. Az ügyfél meg tudja adni a hiba bejelentéséhez szükséges adatokat, amik megegyeznek a regisztrációs résznél </w:t>
-      </w:r>
-      <w:proofErr w:type="spellStart"/>
-      <w:r>
-        <w:t>felsorolttal</w:t>
-      </w:r>
-      <w:proofErr w:type="spellEnd"/>
-      <w:r>
-        <w:t>. A csillaggal jelölt mezők kitöltése itt kötelező.</w:t>
+        <w:t>A második rész tartalmazza az oldal címét (Hiba bejelentés), és egy leírást a működésére. Az ügyfél meg tudja adni a hiba bejelentéséhez szükséges adatokat, amik megegyeznek a regisztrációs résznél felsorolttal. A csillaggal jelölt mezők kitöltése itt kötelező.</w:t>
       </w:r>
     </w:p>
     <w:p>
@@ -7122,7 +6846,6 @@
         </w:rPr>
         <w:t xml:space="preserve">8 – </w:t>
       </w:r>
-      <w:proofErr w:type="spellStart"/>
       <w:r>
         <w:rPr>
           <w:color w:val="15A795"/>
@@ -7130,7 +6853,6 @@
         <w:t>Admin.php</w:t>
       </w:r>
       <w:bookmarkEnd w:id="26"/>
-      <w:proofErr w:type="spellEnd"/>
     </w:p>
     <w:p>
       <w:pPr>
@@ -7151,47 +6873,10 @@
         <w:t>Az oldal</w:t>
       </w:r>
       <w:r>
-        <w:t xml:space="preserve">on ugyanúgy helyet kapott egy </w:t>
-      </w:r>
-      <w:proofErr w:type="spellStart"/>
-      <w:r>
-        <w:t>navbar</w:t>
-      </w:r>
-      <w:proofErr w:type="spellEnd"/>
-      <w:r>
-        <w:t xml:space="preserve">, ahol egy a </w:t>
-      </w:r>
-      <w:proofErr w:type="spellStart"/>
-      <w:r>
-        <w:t>sidebar</w:t>
-      </w:r>
-      <w:proofErr w:type="spellEnd"/>
-      <w:r>
-        <w:t xml:space="preserve">-t </w:t>
-      </w:r>
-      <w:proofErr w:type="spellStart"/>
-      <w:r>
-        <w:t>triggerelő</w:t>
-      </w:r>
-      <w:proofErr w:type="spellEnd"/>
-      <w:r>
-        <w:t xml:space="preserve"> gomb található. A </w:t>
-      </w:r>
-      <w:proofErr w:type="spellStart"/>
-      <w:r>
-        <w:t>sidebar</w:t>
-      </w:r>
-      <w:proofErr w:type="spellEnd"/>
-      <w:r>
-        <w:t xml:space="preserve"> négy jól elkülönülő részre szeparálható jelenleg, az elsőben az admin adatait láthatjuk, egy profil képet, egy háttérképet, az admin nevét ill. e-mail címét. A második szekcióban a felhasználókkal végezhető műveletek menüpontjai kaptak helyet. Az ügyfeleket ill. azok adatait képes az admin listázni, hozzáadni, módosítani, valamint törölni is. A harmadik részben a csomagokkal végezhet műveleteket az admin, miszerint listázhat, hozzáadhat, módosíthat, törölhet. A negyedik része a </w:t>
-      </w:r>
-      <w:proofErr w:type="spellStart"/>
-      <w:r>
-        <w:t>sidebar-nak</w:t>
-      </w:r>
-      <w:proofErr w:type="spellEnd"/>
-      <w:r>
-        <w:t xml:space="preserve"> egy egyszerű log out gomb.</w:t>
+        <w:t xml:space="preserve">on ugyanúgy helyet kapott egy navbar, ahol egy a sidebar-t </w:t>
+      </w:r>
+      <w:r>
+        <w:t>triggerelő gomb található. A sidebar négy jól elkülönülő részre szeparálható jelenleg, az elsőben az admin adatait láthatjuk, egy profil képet, egy háttérképet, az admin nevét ill. e-mail címét. A második szekcióban a felhasználókkal végezhető műveletek menüpontjai kaptak helyet. Az ügyfeleket ill. azok adatait képes az admin listázni, hozzáadni, módosítani, valamint törölni is. A harmadik részben a csomagokkal végezhet műveleteket az admin, miszerint listázhat, hozzáadhat, módosíthat, törölhet. A negyedik része a sidebar-nak egy egyszerű log out gomb.</w:t>
       </w:r>
     </w:p>
     <w:p>
@@ -7257,24 +6942,14 @@
         <w:jc w:val="both"/>
       </w:pPr>
       <w:r>
-        <w:t xml:space="preserve">Csupán egy egyszerű </w:t>
-      </w:r>
-      <w:proofErr w:type="spellStart"/>
-      <w:r>
-        <w:t>modal</w:t>
-      </w:r>
-      <w:proofErr w:type="spellEnd"/>
-      <w:r>
-        <w:t>, mely akkor ugrik fel, ha a felhasználó helytelen adatokkal próbál belépni. Ilyenkor egy hibaüzenet jelenik meg: „</w:t>
+        <w:t>Csupán egy egyszerű modal, mely akkor ugrik fel, ha a felhasználó helytelen adatokkal próbál belépni. Ilyenkor egy hibaüzenet jelenik meg: „</w:t>
       </w:r>
       <w:r>
         <w:t>Hibás Felhasználónév vagy jelszó</w:t>
       </w:r>
-      <w:proofErr w:type="gramStart"/>
       <w:r>
         <w:t xml:space="preserve">. </w:t>
       </w:r>
-      <w:proofErr w:type="gramEnd"/>
       <w:r>
         <w:t>Kérem jelentkezzen be újra</w:t>
       </w:r>
@@ -7301,29 +6976,34 @@
         <w:lastRenderedPageBreak/>
         <w:t xml:space="preserve">4.2.1.0 – </w:t>
       </w:r>
-      <w:proofErr w:type="spellStart"/>
-      <w:r>
-        <w:rPr>
-          <w:color w:val="15A795"/>
-        </w:rPr>
-        <w:t>D</w:t>
-      </w:r>
-      <w:r>
-        <w:rPr>
-          <w:color w:val="15A795"/>
-        </w:rPr>
-        <w:t>eleteaccount.php</w:t>
+      <w:r>
+        <w:rPr>
+          <w:color w:val="15A795"/>
+        </w:rPr>
+        <w:t>registrationsuccess</w:t>
+      </w:r>
+      <w:r>
+        <w:rPr>
+          <w:color w:val="15A795"/>
+        </w:rPr>
+        <w:t>.php</w:t>
       </w:r>
       <w:bookmarkEnd w:id="28"/>
-      <w:proofErr w:type="spellEnd"/>
     </w:p>
     <w:p>
       <w:pPr>
         <w:spacing w:line="360" w:lineRule="auto"/>
         <w:jc w:val="both"/>
       </w:pPr>
-      <w:r>
-        <w:t>Az oldal, ahol a felhasználó eltávolíthatja a felhasználói fiókját.</w:t>
+      <w:bookmarkStart w:id="29" w:name="_Toc512875924"/>
+      <w:r>
+        <w:t>Csupán egy egyszerű modal, mely akkor ugrik fel, ha a felhasználó</w:t>
+      </w:r>
+      <w:r>
+        <w:t xml:space="preserve"> sikeresen regisztrált a regsztrációs oldalon, innen tovább tud navigálni a tovább gomb megnyomása után az index.html-re</w:t>
+      </w:r>
+      <w:r>
+        <w:t>.</w:t>
       </w:r>
     </w:p>
     <w:p>
@@ -7334,7 +7014,6 @@
           <w:color w:val="15A795"/>
         </w:rPr>
       </w:pPr>
-      <w:bookmarkStart w:id="29" w:name="_Toc512875924"/>
       <w:r>
         <w:rPr>
           <w:color w:val="15A795"/>
@@ -7353,7 +7032,6 @@
         </w:rPr>
         <w:t xml:space="preserve"> – </w:t>
       </w:r>
-      <w:proofErr w:type="spellStart"/>
       <w:r>
         <w:rPr>
           <w:color w:val="15A795"/>
@@ -7367,7 +7045,16 @@
         <w:t>ost.php</w:t>
       </w:r>
       <w:bookmarkEnd w:id="29"/>
-      <w:proofErr w:type="spellEnd"/>
+    </w:p>
+    <w:p>
+      <w:r>
+        <w:t>Ez az oldal kezeli az SQL lekérdezéseket és php sessiont itt nyerünk ki minden adatot ami az oldal működéséhez szükséges. Itt implementáltuk a legtöbb változtatást</w:t>
+      </w:r>
+      <w:r>
+        <w:t>.</w:t>
+      </w:r>
+      <w:bookmarkStart w:id="30" w:name="_GoBack"/>
+      <w:bookmarkEnd w:id="30"/>
     </w:p>
     <w:p>
       <w:pPr>
@@ -7377,7 +7064,7 @@
           <w:color w:val="15A795"/>
         </w:rPr>
       </w:pPr>
-      <w:bookmarkStart w:id="30" w:name="_Toc512875925"/>
+      <w:bookmarkStart w:id="31" w:name="_Toc512875925"/>
       <w:r>
         <w:rPr>
           <w:color w:val="15A795"/>
@@ -7396,7 +7083,6 @@
         </w:rPr>
         <w:t xml:space="preserve"> – </w:t>
       </w:r>
-      <w:proofErr w:type="spellStart"/>
       <w:r>
         <w:rPr>
           <w:color w:val="15A795"/>
@@ -7409,8 +7095,7 @@
         </w:rPr>
         <w:t>ser.php</w:t>
       </w:r>
-      <w:bookmarkEnd w:id="30"/>
-      <w:proofErr w:type="spellEnd"/>
+      <w:bookmarkEnd w:id="31"/>
     </w:p>
     <w:p>
       <w:pPr>
@@ -7431,55 +7116,7 @@
         <w:t>Az oldal</w:t>
       </w:r>
       <w:r>
-        <w:t xml:space="preserve">on ugyanúgy helyet kapott egy </w:t>
-      </w:r>
-      <w:proofErr w:type="spellStart"/>
-      <w:r>
-        <w:t>navbar</w:t>
-      </w:r>
-      <w:proofErr w:type="spellEnd"/>
-      <w:r>
-        <w:t xml:space="preserve">, ahol egy a </w:t>
-      </w:r>
-      <w:proofErr w:type="spellStart"/>
-      <w:r>
-        <w:t>sidebar</w:t>
-      </w:r>
-      <w:proofErr w:type="spellEnd"/>
-      <w:r>
-        <w:t xml:space="preserve">-t </w:t>
-      </w:r>
-      <w:proofErr w:type="spellStart"/>
-      <w:r>
-        <w:t>triggerelő</w:t>
-      </w:r>
-      <w:proofErr w:type="spellEnd"/>
-      <w:r>
-        <w:t xml:space="preserve"> gomb található. A </w:t>
-      </w:r>
-      <w:proofErr w:type="spellStart"/>
-      <w:r>
-        <w:t>sidebar</w:t>
-      </w:r>
-      <w:proofErr w:type="spellEnd"/>
-      <w:r>
-        <w:t xml:space="preserve"> négy jól elkülönülő részre szeparálható jelenleg, az elsőben a felhasználó adatait láthatjuk, egy profil képet, egy háttérképet, a felhasználó nevét ill. e-mail címét. A második szekcióban a felhasználói adatok menüpontjai kaptak helyet. A felhasználó képes adatokat hozzáadni, hűségidőt módsítani, valamint törölheti is a fiókját A harmadik részben a csomagokkal végezhet műveleteket a felhasználó, miszerint </w:t>
-      </w:r>
-      <w:proofErr w:type="spellStart"/>
-      <w:r>
-        <w:t>hosszabíthat</w:t>
-      </w:r>
-      <w:proofErr w:type="spellEnd"/>
-      <w:r>
-        <w:t xml:space="preserve">, módosíthat. A negyedik része a </w:t>
-      </w:r>
-      <w:proofErr w:type="spellStart"/>
-      <w:r>
-        <w:t>sidebar-nak</w:t>
-      </w:r>
-      <w:proofErr w:type="spellEnd"/>
-      <w:r>
-        <w:t xml:space="preserve"> egy egyszerű log out gomb.</w:t>
+        <w:t>on ugyanúgy helyet kapott egy navbar, ahol egy a sidebar-t triggerelő gomb található. A sidebar négy jól elkülönülő részre szeparálható jelenleg, az elsőben a felhasználó adatait láthatjuk, egy profil képet, egy háttérképet, a felhasználó nevét ill. e-mail címét. A második szekcióban a felhasználói adatok menüpontjai kaptak helyet. A felhasználó képes adatokat hozzáadni, hűségidőt módsítani, valamint törölheti is a fiókját A harmadik részben a csomagokkal végezhet műveleteket a felhasználó, miszerint hosszabíthat, módosíthat. A negyedik része a sidebar-nak egy egyszerű log out gomb.</w:t>
       </w:r>
     </w:p>
     <w:p>
@@ -7517,7 +7154,7 @@
           <w:color w:val="15A795"/>
         </w:rPr>
       </w:pPr>
-      <w:bookmarkStart w:id="31" w:name="_Toc512875926"/>
+      <w:bookmarkStart w:id="32" w:name="_Toc512875926"/>
       <w:r>
         <w:rPr>
           <w:rFonts w:ascii="Roboto Thin" w:hAnsi="Roboto Thin"/>
@@ -7542,7 +7179,7 @@
         </w:rPr>
         <w:t>Munkaterv és elvégzett munka</w:t>
       </w:r>
-      <w:bookmarkEnd w:id="31"/>
+      <w:bookmarkEnd w:id="32"/>
     </w:p>
     <w:p>
       <w:pPr>
@@ -7553,7 +7190,7 @@
           <w:color w:val="15A795"/>
         </w:rPr>
       </w:pPr>
-      <w:bookmarkStart w:id="32" w:name="_Toc512875927"/>
+      <w:bookmarkStart w:id="33" w:name="_Toc512875927"/>
       <w:r>
         <w:rPr>
           <w:i/>
@@ -7561,7 +7198,7 @@
         </w:rPr>
         <w:t>5.1 – Első munkaszakasz</w:t>
       </w:r>
-      <w:bookmarkEnd w:id="32"/>
+      <w:bookmarkEnd w:id="33"/>
     </w:p>
     <w:p>
       <w:pPr>
@@ -7586,7 +7223,7 @@
           <w:color w:val="15A795"/>
         </w:rPr>
       </w:pPr>
-      <w:bookmarkStart w:id="33" w:name="_Toc512875928"/>
+      <w:bookmarkStart w:id="34" w:name="_Toc512875928"/>
       <w:r>
         <w:rPr>
           <w:color w:val="15A795"/>
@@ -7617,7 +7254,7 @@
         </w:rPr>
         <w:t>)</w:t>
       </w:r>
-      <w:bookmarkEnd w:id="33"/>
+      <w:bookmarkEnd w:id="34"/>
     </w:p>
     <w:p>
       <w:pPr>
@@ -7684,7 +7321,7 @@
                     </pic:cNvPicPr>
                   </pic:nvPicPr>
                   <pic:blipFill>
-                    <a:blip r:embed="rId41">
+                    <a:blip r:embed="rId42">
                       <a:extLst>
                         <a:ext uri="{28A0092B-C50C-407E-A947-70E740481C1C}">
                           <a14:useLocalDpi xmlns:a14="http://schemas.microsoft.com/office/drawing/2010/main" val="0"/>
@@ -7730,7 +7367,7 @@
           <w:color w:val="15A795"/>
         </w:rPr>
       </w:pPr>
-      <w:bookmarkStart w:id="34" w:name="_Toc512875929"/>
+      <w:bookmarkStart w:id="35" w:name="_Toc512875929"/>
       <w:r>
         <w:rPr>
           <w:color w:val="15A795"/>
@@ -7761,7 +7398,7 @@
         </w:rPr>
         <w:t>)</w:t>
       </w:r>
-      <w:bookmarkEnd w:id="34"/>
+      <w:bookmarkEnd w:id="35"/>
     </w:p>
     <w:p>
       <w:pPr>
@@ -7781,23 +7418,7 @@
         <w:t xml:space="preserve"> Ugyanezen a héten neki álltunk az oldal fejlesztésének is. </w:t>
       </w:r>
       <w:r>
-        <w:t xml:space="preserve">Utánajártunk a </w:t>
-      </w:r>
-      <w:proofErr w:type="spellStart"/>
-      <w:r>
-        <w:t>material</w:t>
-      </w:r>
-      <w:proofErr w:type="spellEnd"/>
-      <w:r>
-        <w:t xml:space="preserve"> kinézetnek </w:t>
-      </w:r>
-      <w:proofErr w:type="spellStart"/>
-      <w:r>
-        <w:t>html</w:t>
-      </w:r>
-      <w:proofErr w:type="spellEnd"/>
-      <w:r>
-        <w:t xml:space="preserve"> kódban. </w:t>
+        <w:t xml:space="preserve">Utánajártunk a material kinézetnek html kódban. </w:t>
       </w:r>
       <w:r>
         <w:t>Majd a kódrészletek adta lehetőségek alapján meghatároztunk egy egységes kin</w:t>
@@ -7871,7 +7492,7 @@
                     </pic:cNvPicPr>
                   </pic:nvPicPr>
                   <pic:blipFill>
-                    <a:blip r:embed="rId42">
+                    <a:blip r:embed="rId43">
                       <a:extLst>
                         <a:ext uri="{28A0092B-C50C-407E-A947-70E740481C1C}">
                           <a14:useLocalDpi xmlns:a14="http://schemas.microsoft.com/office/drawing/2010/main" val="0"/>
@@ -7911,7 +7532,7 @@
           <w:color w:val="15A795"/>
         </w:rPr>
       </w:pPr>
-      <w:bookmarkStart w:id="35" w:name="_Toc512875930"/>
+      <w:bookmarkStart w:id="36" w:name="_Toc512875930"/>
       <w:r>
         <w:rPr>
           <w:color w:val="15A795"/>
@@ -7978,7 +7599,7 @@
         </w:rPr>
         <w:t>)</w:t>
       </w:r>
-      <w:bookmarkEnd w:id="35"/>
+      <w:bookmarkEnd w:id="36"/>
     </w:p>
     <w:p>
       <w:pPr>
@@ -8082,7 +7703,7 @@
                     </pic:cNvPicPr>
                   </pic:nvPicPr>
                   <pic:blipFill>
-                    <a:blip r:embed="rId43">
+                    <a:blip r:embed="rId44">
                       <a:extLst>
                         <a:ext uri="{28A0092B-C50C-407E-A947-70E740481C1C}">
                           <a14:useLocalDpi xmlns:a14="http://schemas.microsoft.com/office/drawing/2010/main" val="0"/>
@@ -8122,7 +7743,7 @@
           <w:color w:val="15A795"/>
         </w:rPr>
       </w:pPr>
-      <w:bookmarkStart w:id="36" w:name="_Toc512875931"/>
+      <w:bookmarkStart w:id="37" w:name="_Toc512875931"/>
       <w:r>
         <w:rPr>
           <w:color w:val="15A795"/>
@@ -8153,7 +7774,7 @@
         </w:rPr>
         <w:t>)</w:t>
       </w:r>
-      <w:bookmarkEnd w:id="36"/>
+      <w:bookmarkEnd w:id="37"/>
     </w:p>
     <w:p>
       <w:pPr>
@@ -8176,31 +7797,7 @@
         <w:t xml:space="preserve"> </w:t>
       </w:r>
       <w:r>
-        <w:t xml:space="preserve">Kerestünk egy </w:t>
-      </w:r>
-      <w:proofErr w:type="spellStart"/>
-      <w:r>
-        <w:t>domain</w:t>
-      </w:r>
-      <w:proofErr w:type="spellEnd"/>
-      <w:r>
-        <w:t xml:space="preserve"> szolgáltatót így esett a választásunk a nethelyre, mivel ingyenes a </w:t>
-      </w:r>
-      <w:proofErr w:type="spellStart"/>
-      <w:r>
-        <w:t>domain</w:t>
-      </w:r>
-      <w:proofErr w:type="spellEnd"/>
-      <w:r>
-        <w:t xml:space="preserve"> illetve php és </w:t>
-      </w:r>
-      <w:proofErr w:type="spellStart"/>
-      <w:r>
-        <w:t>mysql</w:t>
-      </w:r>
-      <w:proofErr w:type="spellEnd"/>
-      <w:r>
-        <w:t xml:space="preserve"> támogatást </w:t>
+        <w:t xml:space="preserve">Kerestünk egy domain szolgáltatót így esett a választásunk a nethelyre, mivel ingyenes a domain illetve php és mysql támogatást </w:t>
       </w:r>
       <w:r>
         <w:t>is biztosít</w:t>
@@ -8249,7 +7846,7 @@
                     </pic:cNvPicPr>
                   </pic:nvPicPr>
                   <pic:blipFill>
-                    <a:blip r:embed="rId44">
+                    <a:blip r:embed="rId45">
                       <a:extLst>
                         <a:ext uri="{28A0092B-C50C-407E-A947-70E740481C1C}">
                           <a14:useLocalDpi xmlns:a14="http://schemas.microsoft.com/office/drawing/2010/main" val="0"/>
@@ -8289,7 +7886,7 @@
           <w:color w:val="15A795"/>
         </w:rPr>
       </w:pPr>
-      <w:bookmarkStart w:id="37" w:name="_Toc512875932"/>
+      <w:bookmarkStart w:id="38" w:name="_Toc512875932"/>
       <w:r>
         <w:rPr>
           <w:color w:val="15A795"/>
@@ -8314,7 +7911,7 @@
         </w:rPr>
         <w:t>2018.03.12 – 2018.03.16)</w:t>
       </w:r>
-      <w:bookmarkEnd w:id="37"/>
+      <w:bookmarkEnd w:id="38"/>
     </w:p>
     <w:p>
       <w:pPr>
@@ -8405,7 +8002,7 @@
                     </pic:cNvPicPr>
                   </pic:nvPicPr>
                   <pic:blipFill>
-                    <a:blip r:embed="rId45">
+                    <a:blip r:embed="rId46">
                       <a:extLst>
                         <a:ext uri="{28A0092B-C50C-407E-A947-70E740481C1C}">
                           <a14:useLocalDpi xmlns:a14="http://schemas.microsoft.com/office/drawing/2010/main" val="0"/>
@@ -8445,7 +8042,7 @@
           <w:color w:val="15A795"/>
         </w:rPr>
       </w:pPr>
-      <w:bookmarkStart w:id="38" w:name="_Toc512875933"/>
+      <w:bookmarkStart w:id="39" w:name="_Toc512875933"/>
       <w:r>
         <w:rPr>
           <w:color w:val="15A795"/>
@@ -8476,7 +8073,7 @@
         </w:rPr>
         <w:t>)</w:t>
       </w:r>
-      <w:bookmarkEnd w:id="38"/>
+      <w:bookmarkEnd w:id="39"/>
     </w:p>
     <w:p>
       <w:pPr>
@@ -8509,15 +8106,7 @@
         <w:jc w:val="both"/>
       </w:pPr>
       <w:r>
-        <w:t xml:space="preserve">A gyorsabb bejelentkezés miatt az asztali verzióban egy </w:t>
-      </w:r>
-      <w:proofErr w:type="spellStart"/>
-      <w:r>
-        <w:t>dropdown</w:t>
-      </w:r>
-      <w:proofErr w:type="spellEnd"/>
-      <w:r>
-        <w:t xml:space="preserve"> menüt implementáltunk, így a felhasználók kevesebb kattintással tudnak bejelentkezni. Célunk ezzel az idő megspórolása volt az ügyfelek számára.</w:t>
+        <w:t>A gyorsabb bejelentkezés miatt az asztali verzióban egy dropdown menüt implementáltunk, így a felhasználók kevesebb kattintással tudnak bejelentkezni. Célunk ezzel az idő megspórolása volt az ügyfelek számára.</w:t>
       </w:r>
     </w:p>
     <w:p>
@@ -8548,7 +8137,7 @@
                     </pic:cNvPicPr>
                   </pic:nvPicPr>
                   <pic:blipFill>
-                    <a:blip r:embed="rId46">
+                    <a:blip r:embed="rId47">
                       <a:extLst>
                         <a:ext uri="{28A0092B-C50C-407E-A947-70E740481C1C}">
                           <a14:useLocalDpi xmlns:a14="http://schemas.microsoft.com/office/drawing/2010/main" val="0"/>
@@ -8588,7 +8177,7 @@
           <w:color w:val="15A795"/>
         </w:rPr>
       </w:pPr>
-      <w:bookmarkStart w:id="39" w:name="_Toc512875934"/>
+      <w:bookmarkStart w:id="40" w:name="_Toc512875934"/>
       <w:r>
         <w:rPr>
           <w:color w:val="15A795"/>
@@ -8619,7 +8208,7 @@
         </w:rPr>
         <w:t>)</w:t>
       </w:r>
-      <w:bookmarkEnd w:id="39"/>
+      <w:bookmarkEnd w:id="40"/>
     </w:p>
     <w:p>
       <w:pPr>
@@ -8676,7 +8265,7 @@
                     </pic:cNvPicPr>
                   </pic:nvPicPr>
                   <pic:blipFill>
-                    <a:blip r:embed="rId47">
+                    <a:blip r:embed="rId48">
                       <a:extLst>
                         <a:ext uri="{28A0092B-C50C-407E-A947-70E740481C1C}">
                           <a14:useLocalDpi xmlns:a14="http://schemas.microsoft.com/office/drawing/2010/main" val="0"/>
@@ -8716,7 +8305,7 @@
           <w:color w:val="15A795"/>
         </w:rPr>
       </w:pPr>
-      <w:bookmarkStart w:id="40" w:name="_Toc512875935"/>
+      <w:bookmarkStart w:id="41" w:name="_Toc512875935"/>
       <w:r>
         <w:rPr>
           <w:color w:val="15A795"/>
@@ -8748,7 +8337,7 @@
         </w:rPr>
         <w:t>)</w:t>
       </w:r>
-      <w:bookmarkEnd w:id="40"/>
+      <w:bookmarkEnd w:id="41"/>
     </w:p>
     <w:p>
       <w:pPr>
@@ -8799,7 +8388,7 @@
                     </pic:cNvPicPr>
                   </pic:nvPicPr>
                   <pic:blipFill>
-                    <a:blip r:embed="rId48">
+                    <a:blip r:embed="rId49">
                       <a:extLst>
                         <a:ext uri="{28A0092B-C50C-407E-A947-70E740481C1C}">
                           <a14:useLocalDpi xmlns:a14="http://schemas.microsoft.com/office/drawing/2010/main" val="0"/>
@@ -8839,7 +8428,7 @@
           <w:color w:val="15A795"/>
         </w:rPr>
       </w:pPr>
-      <w:bookmarkStart w:id="41" w:name="_Toc512875936"/>
+      <w:bookmarkStart w:id="42" w:name="_Toc512875936"/>
       <w:r>
         <w:rPr>
           <w:color w:val="15A795"/>
@@ -8870,7 +8459,7 @@
         </w:rPr>
         <w:t xml:space="preserve"> (2018.04.09 – 2018.04.13)</w:t>
       </w:r>
-      <w:bookmarkEnd w:id="41"/>
+      <w:bookmarkEnd w:id="42"/>
     </w:p>
     <w:p>
       <w:pPr>
@@ -8879,35 +8468,9 @@
       <w:r>
         <w:t xml:space="preserve"> </w:t>
       </w:r>
-    </w:p>
-    <w:p>
-      <w:pPr>
-        <w:pStyle w:val="Cmsor3"/>
-        <w:rPr>
-          <w:color w:val="15A795"/>
-        </w:rPr>
-      </w:pPr>
-      <w:bookmarkStart w:id="42" w:name="_Toc512875937"/>
-      <w:r>
-        <w:rPr>
-          <w:color w:val="15A795"/>
-        </w:rPr>
-        <w:t>5.1.1.0 – Tizedik hét</w:t>
-      </w:r>
-      <w:r>
-        <w:rPr>
-          <w:color w:val="15A795"/>
-        </w:rPr>
-        <w:t xml:space="preserve"> (2018.04.16 – 2018.04.20)</w:t>
-      </w:r>
-      <w:bookmarkEnd w:id="42"/>
-    </w:p>
-    <w:p>
-      <w:pPr>
-        <w:spacing w:line="360" w:lineRule="auto"/>
-      </w:pPr>
-      <w:bookmarkStart w:id="43" w:name="_GoBack"/>
-      <w:bookmarkEnd w:id="43"/>
+      <w:r>
+        <w:t xml:space="preserve">Az eddig elvégzett munkák szemléltetése a bemutató keretei között. </w:t>
+      </w:r>
     </w:p>
     <w:p>
       <w:pPr>
@@ -8917,27 +8480,27 @@
           <w:color w:val="15A795"/>
         </w:rPr>
       </w:pPr>
-      <w:bookmarkStart w:id="44" w:name="_Toc512875938"/>
-      <w:r>
-        <w:rPr>
-          <w:color w:val="15A795"/>
-        </w:rPr>
-        <w:t>5.1.1.1 – Tizenegyedik hét</w:t>
-      </w:r>
-      <w:r>
-        <w:rPr>
-          <w:color w:val="15A795"/>
-        </w:rPr>
-        <w:t xml:space="preserve"> (2018.04.23 – 2018.04.27)</w:t>
-      </w:r>
-      <w:bookmarkEnd w:id="44"/>
+      <w:bookmarkStart w:id="43" w:name="_Toc512875937"/>
+      <w:r>
+        <w:rPr>
+          <w:color w:val="15A795"/>
+        </w:rPr>
+        <w:t>5.1.1.0 – Tizedik hét</w:t>
+      </w:r>
+      <w:r>
+        <w:rPr>
+          <w:color w:val="15A795"/>
+        </w:rPr>
+        <w:t xml:space="preserve"> (2018.04.16 – 2018.04.20)</w:t>
+      </w:r>
+      <w:bookmarkEnd w:id="43"/>
     </w:p>
     <w:p>
       <w:pPr>
         <w:spacing w:line="360" w:lineRule="auto"/>
       </w:pPr>
       <w:r>
-        <w:t xml:space="preserve">A tizenegyedik héten készítettük el az ügyfél oldalt, mind a front end, mind back end részét. </w:t>
+        <w:t xml:space="preserve">Kisebb hibák javítása az oldalakon és szőnyeg alá söprése. </w:t>
       </w:r>
     </w:p>
     <w:p>
@@ -8948,6 +8511,44 @@
           <w:color w:val="15A795"/>
         </w:rPr>
       </w:pPr>
+      <w:bookmarkStart w:id="44" w:name="_Toc512875938"/>
+      <w:r>
+        <w:rPr>
+          <w:color w:val="15A795"/>
+        </w:rPr>
+        <w:t>5.1.1.1 – Tizenegyedik hét</w:t>
+      </w:r>
+      <w:r>
+        <w:rPr>
+          <w:color w:val="15A795"/>
+        </w:rPr>
+        <w:t xml:space="preserve"> (2018.04.23 – 2018.04.27)</w:t>
+      </w:r>
+      <w:bookmarkEnd w:id="44"/>
+    </w:p>
+    <w:p>
+      <w:pPr>
+        <w:spacing w:line="360" w:lineRule="auto"/>
+        <w:jc w:val="both"/>
+      </w:pPr>
+      <w:r>
+        <w:t xml:space="preserve">A tizenegyedik héten </w:t>
+      </w:r>
+      <w:r>
+        <w:t xml:space="preserve">a nethely.hu-n igényeltünk egy saját domain-t (plid.hu néven), ezen aktiválni lehetett az SSL tanúsítványt, így ezt a tervek közül kihúzhattuk. Az SQL injektálás elleni védelmet MySQL prepare alkalmazásával oldottuk meg így ez is kikerülhetett a tervek közül. Ez a belépéskor és a regisztráláskor is alkalmazva lett. </w:t>
+      </w:r>
+      <w:r>
+        <w:t xml:space="preserve"> A felhasználó tudja módosítani az internet, telefon, tv csomagjait a felhasználói oldalon.</w:t>
+      </w:r>
+    </w:p>
+    <w:p>
+      <w:pPr>
+        <w:pStyle w:val="Cmsor3"/>
+        <w:spacing w:after="240"/>
+        <w:rPr>
+          <w:color w:val="15A795"/>
+        </w:rPr>
+      </w:pPr>
       <w:bookmarkStart w:id="45" w:name="_Toc512875939"/>
       <w:r>
         <w:rPr>
@@ -8965,10 +8566,21 @@
     </w:p>
     <w:p>
       <w:r>
-        <w:t xml:space="preserve">A tizenkettedik héten befejeztük az oldalt, és elkészítettük a végleges projekt dokumentációt. </w:t>
-      </w:r>
-      <w:r>
-        <w:t>Így értünk el a jelenlegi verzióig, ami a v2… nevet viseli.</w:t>
+        <w:t>A tizenkettedik</w:t>
+      </w:r>
+      <w:r>
+        <w:t xml:space="preserve"> készítettünk egy regitrationsucces.html oldalt ami sikeres regisztráció esetén </w:t>
+      </w:r>
+      <w:r>
+        <w:t>értesíti a felhasználót erről</w:t>
+      </w:r>
+      <w:r>
+        <w:t>.</w:t>
+      </w:r>
+    </w:p>
+    <w:p>
+      <w:r>
+        <w:t>2. bemutatóra felkészültünk, elkészítettük a végleges dokumentációt, a második diasort.</w:t>
       </w:r>
     </w:p>
     <w:p>
@@ -8978,7 +8590,7 @@
     </w:p>
     <w:p/>
     <w:sectPr>
-      <w:footerReference w:type="default" r:id="rId49"/>
+      <w:footerReference w:type="default" r:id="rId50"/>
       <w:pgSz w:w="11906" w:h="16838"/>
       <w:pgMar w:top="1417" w:right="1417" w:bottom="1417" w:left="1417" w:header="708" w:footer="708" w:gutter="0"/>
       <w:pgNumType w:start="0"/>
@@ -8991,7 +8603,7 @@
 </file>
 
 <file path=word/endnotes.xml><?xml version="1.0" encoding="utf-8"?>
-<w:endnotes xmlns:wpc="http://schemas.microsoft.com/office/word/2010/wordprocessingCanvas" xmlns:cx="http://schemas.microsoft.com/office/drawing/2014/chartex" xmlns:cx1="http://schemas.microsoft.com/office/drawing/2015/9/8/chartex" xmlns:cx2="http://schemas.microsoft.com/office/drawing/2015/10/21/chartex" xmlns:cx3="http://schemas.microsoft.com/office/drawing/2016/5/9/chartex" xmlns:cx4="http://schemas.microsoft.com/office/drawing/2016/5/10/chartex" xmlns:cx5="http://schemas.microsoft.com/office/drawing/2016/5/11/chartex" xmlns:cx6="http://schemas.microsoft.com/office/drawing/2016/5/12/chartex" xmlns:cx7="http://schemas.microsoft.com/office/drawing/2016/5/13/chartex" xmlns:cx8="http://schemas.microsoft.com/office/drawing/2016/5/14/chartex" xmlns:mc="http://schemas.openxmlformats.org/markup-compatibility/2006" xmlns:aink="http://schemas.microsoft.com/office/drawing/2016/ink" xmlns:am3d="http://schemas.microsoft.com/office/drawing/2017/model3d" xmlns:o="urn:schemas-microsoft-com:office:office" xmlns:r="http://schemas.openxmlformats.org/officeDocument/2006/relationships" xmlns:m="http://schemas.openxmlformats.org/officeDocument/2006/math" xmlns:v="urn:schemas-microsoft-com:vml" xmlns:wp14="http://schemas.microsoft.com/office/word/2010/wordprocessingDrawing" xmlns:wp="http://schemas.openxmlformats.org/drawingml/2006/wordprocessingDrawing" xmlns:w10="urn:schemas-microsoft-com:office:word" xmlns:w="http://schemas.openxmlformats.org/wordprocessingml/2006/main" xmlns:w14="http://schemas.microsoft.com/office/word/2010/wordml" xmlns:w15="http://schemas.microsoft.com/office/word/2012/wordml" xmlns:w16cid="http://schemas.microsoft.com/office/word/2016/wordml/cid" xmlns:w16se="http://schemas.microsoft.com/office/word/2015/wordml/symex" xmlns:wpg="http://schemas.microsoft.com/office/word/2010/wordprocessingGroup" xmlns:wpi="http://schemas.microsoft.com/office/word/2010/wordprocessingInk" xmlns:wne="http://schemas.microsoft.com/office/word/2006/wordml" xmlns:wps="http://schemas.microsoft.com/office/word/2010/wordprocessingShape" mc:Ignorable="w14 w15 w16se w16cid wp14">
+<w:endnotes xmlns:wpc="http://schemas.microsoft.com/office/word/2010/wordprocessingCanvas" xmlns:cx="http://schemas.microsoft.com/office/drawing/2014/chartex" xmlns:cx1="http://schemas.microsoft.com/office/drawing/2015/9/8/chartex" xmlns:mc="http://schemas.openxmlformats.org/markup-compatibility/2006" xmlns:o="urn:schemas-microsoft-com:office:office" xmlns:r="http://schemas.openxmlformats.org/officeDocument/2006/relationships" xmlns:m="http://schemas.openxmlformats.org/officeDocument/2006/math" xmlns:v="urn:schemas-microsoft-com:vml" xmlns:wp14="http://schemas.microsoft.com/office/word/2010/wordprocessingDrawing" xmlns:wp="http://schemas.openxmlformats.org/drawingml/2006/wordprocessingDrawing" xmlns:w10="urn:schemas-microsoft-com:office:word" xmlns:w="http://schemas.openxmlformats.org/wordprocessingml/2006/main" xmlns:w14="http://schemas.microsoft.com/office/word/2010/wordml" xmlns:w15="http://schemas.microsoft.com/office/word/2012/wordml" xmlns:w16se="http://schemas.microsoft.com/office/word/2015/wordml/symex" xmlns:wpg="http://schemas.microsoft.com/office/word/2010/wordprocessingGroup" xmlns:wpi="http://schemas.microsoft.com/office/word/2010/wordprocessingInk" xmlns:wne="http://schemas.microsoft.com/office/word/2006/wordml" xmlns:wps="http://schemas.microsoft.com/office/word/2010/wordprocessingShape" mc:Ignorable="w14 w15 w16se wp14">
   <w:endnote w:type="separator" w:id="-1">
     <w:p>
       <w:pPr>
@@ -9016,7 +8628,7 @@
 </file>
 
 <file path=word/footer1.xml><?xml version="1.0" encoding="utf-8"?>
-<w:ftr xmlns:wpc="http://schemas.microsoft.com/office/word/2010/wordprocessingCanvas" xmlns:cx="http://schemas.microsoft.com/office/drawing/2014/chartex" xmlns:cx1="http://schemas.microsoft.com/office/drawing/2015/9/8/chartex" xmlns:cx2="http://schemas.microsoft.com/office/drawing/2015/10/21/chartex" xmlns:cx3="http://schemas.microsoft.com/office/drawing/2016/5/9/chartex" xmlns:cx4="http://schemas.microsoft.com/office/drawing/2016/5/10/chartex" xmlns:cx5="http://schemas.microsoft.com/office/drawing/2016/5/11/chartex" xmlns:cx6="http://schemas.microsoft.com/office/drawing/2016/5/12/chartex" xmlns:cx7="http://schemas.microsoft.com/office/drawing/2016/5/13/chartex" xmlns:cx8="http://schemas.microsoft.com/office/drawing/2016/5/14/chartex" xmlns:mc="http://schemas.openxmlformats.org/markup-compatibility/2006" xmlns:aink="http://schemas.microsoft.com/office/drawing/2016/ink" xmlns:am3d="http://schemas.microsoft.com/office/drawing/2017/model3d" xmlns:o="urn:schemas-microsoft-com:office:office" xmlns:r="http://schemas.openxmlformats.org/officeDocument/2006/relationships" xmlns:m="http://schemas.openxmlformats.org/officeDocument/2006/math" xmlns:v="urn:schemas-microsoft-com:vml" xmlns:wp14="http://schemas.microsoft.com/office/word/2010/wordprocessingDrawing" xmlns:wp="http://schemas.openxmlformats.org/drawingml/2006/wordprocessingDrawing" xmlns:w10="urn:schemas-microsoft-com:office:word" xmlns:w="http://schemas.openxmlformats.org/wordprocessingml/2006/main" xmlns:w14="http://schemas.microsoft.com/office/word/2010/wordml" xmlns:w15="http://schemas.microsoft.com/office/word/2012/wordml" xmlns:w16cid="http://schemas.microsoft.com/office/word/2016/wordml/cid" xmlns:w16se="http://schemas.microsoft.com/office/word/2015/wordml/symex" xmlns:wpg="http://schemas.microsoft.com/office/word/2010/wordprocessingGroup" xmlns:wpi="http://schemas.microsoft.com/office/word/2010/wordprocessingInk" xmlns:wne="http://schemas.microsoft.com/office/word/2006/wordml" xmlns:wps="http://schemas.microsoft.com/office/word/2010/wordprocessingShape" mc:Ignorable="w14 w15 w16se w16cid wp14">
+<w:ftr xmlns:wpc="http://schemas.microsoft.com/office/word/2010/wordprocessingCanvas" xmlns:cx="http://schemas.microsoft.com/office/drawing/2014/chartex" xmlns:cx1="http://schemas.microsoft.com/office/drawing/2015/9/8/chartex" xmlns:mc="http://schemas.openxmlformats.org/markup-compatibility/2006" xmlns:o="urn:schemas-microsoft-com:office:office" xmlns:r="http://schemas.openxmlformats.org/officeDocument/2006/relationships" xmlns:m="http://schemas.openxmlformats.org/officeDocument/2006/math" xmlns:v="urn:schemas-microsoft-com:vml" xmlns:wp14="http://schemas.microsoft.com/office/word/2010/wordprocessingDrawing" xmlns:wp="http://schemas.openxmlformats.org/drawingml/2006/wordprocessingDrawing" xmlns:w10="urn:schemas-microsoft-com:office:word" xmlns:w="http://schemas.openxmlformats.org/wordprocessingml/2006/main" xmlns:w14="http://schemas.microsoft.com/office/word/2010/wordml" xmlns:w15="http://schemas.microsoft.com/office/word/2012/wordml" xmlns:w16se="http://schemas.microsoft.com/office/word/2015/wordml/symex" xmlns:wpg="http://schemas.microsoft.com/office/word/2010/wordprocessingGroup" xmlns:wpi="http://schemas.microsoft.com/office/word/2010/wordprocessingInk" xmlns:wne="http://schemas.microsoft.com/office/word/2006/wordml" xmlns:wps="http://schemas.microsoft.com/office/word/2010/wordprocessingShape" mc:Ignorable="w14 w15 w16se wp14">
   <w:sdt>
     <w:sdtPr>
       <w:id w:val="1728640278"/>
@@ -9025,6 +8637,7 @@
         <w:docPartUnique/>
       </w:docPartObj>
     </w:sdtPr>
+    <w:sdtEndPr/>
     <w:sdtContent>
       <w:p>
         <w:pPr>
@@ -9117,7 +8730,7 @@
                                   <w:sz w:val="28"/>
                                   <w:szCs w:val="28"/>
                                 </w:rPr>
-                                <w:t>12</w:t>
+                                <w:t>11</w:t>
                               </w:r>
                               <w:r>
                                 <w:rPr>
@@ -9202,7 +8815,7 @@
                             <w:sz w:val="28"/>
                             <w:szCs w:val="28"/>
                           </w:rPr>
-                          <w:t>12</w:t>
+                          <w:t>11</w:t>
                         </w:r>
                         <w:r>
                           <w:rPr>
@@ -9229,7 +8842,7 @@
 </file>
 
 <file path=word/footnotes.xml><?xml version="1.0" encoding="utf-8"?>
-<w:footnotes xmlns:wpc="http://schemas.microsoft.com/office/word/2010/wordprocessingCanvas" xmlns:cx="http://schemas.microsoft.com/office/drawing/2014/chartex" xmlns:cx1="http://schemas.microsoft.com/office/drawing/2015/9/8/chartex" xmlns:cx2="http://schemas.microsoft.com/office/drawing/2015/10/21/chartex" xmlns:cx3="http://schemas.microsoft.com/office/drawing/2016/5/9/chartex" xmlns:cx4="http://schemas.microsoft.com/office/drawing/2016/5/10/chartex" xmlns:cx5="http://schemas.microsoft.com/office/drawing/2016/5/11/chartex" xmlns:cx6="http://schemas.microsoft.com/office/drawing/2016/5/12/chartex" xmlns:cx7="http://schemas.microsoft.com/office/drawing/2016/5/13/chartex" xmlns:cx8="http://schemas.microsoft.com/office/drawing/2016/5/14/chartex" xmlns:mc="http://schemas.openxmlformats.org/markup-compatibility/2006" xmlns:aink="http://schemas.microsoft.com/office/drawing/2016/ink" xmlns:am3d="http://schemas.microsoft.com/office/drawing/2017/model3d" xmlns:o="urn:schemas-microsoft-com:office:office" xmlns:r="http://schemas.openxmlformats.org/officeDocument/2006/relationships" xmlns:m="http://schemas.openxmlformats.org/officeDocument/2006/math" xmlns:v="urn:schemas-microsoft-com:vml" xmlns:wp14="http://schemas.microsoft.com/office/word/2010/wordprocessingDrawing" xmlns:wp="http://schemas.openxmlformats.org/drawingml/2006/wordprocessingDrawing" xmlns:w10="urn:schemas-microsoft-com:office:word" xmlns:w="http://schemas.openxmlformats.org/wordprocessingml/2006/main" xmlns:w14="http://schemas.microsoft.com/office/word/2010/wordml" xmlns:w15="http://schemas.microsoft.com/office/word/2012/wordml" xmlns:w16cid="http://schemas.microsoft.com/office/word/2016/wordml/cid" xmlns:w16se="http://schemas.microsoft.com/office/word/2015/wordml/symex" xmlns:wpg="http://schemas.microsoft.com/office/word/2010/wordprocessingGroup" xmlns:wpi="http://schemas.microsoft.com/office/word/2010/wordprocessingInk" xmlns:wne="http://schemas.microsoft.com/office/word/2006/wordml" xmlns:wps="http://schemas.microsoft.com/office/word/2010/wordprocessingShape" mc:Ignorable="w14 w15 w16se w16cid wp14">
+<w:footnotes xmlns:wpc="http://schemas.microsoft.com/office/word/2010/wordprocessingCanvas" xmlns:cx="http://schemas.microsoft.com/office/drawing/2014/chartex" xmlns:cx1="http://schemas.microsoft.com/office/drawing/2015/9/8/chartex" xmlns:mc="http://schemas.openxmlformats.org/markup-compatibility/2006" xmlns:o="urn:schemas-microsoft-com:office:office" xmlns:r="http://schemas.openxmlformats.org/officeDocument/2006/relationships" xmlns:m="http://schemas.openxmlformats.org/officeDocument/2006/math" xmlns:v="urn:schemas-microsoft-com:vml" xmlns:wp14="http://schemas.microsoft.com/office/word/2010/wordprocessingDrawing" xmlns:wp="http://schemas.openxmlformats.org/drawingml/2006/wordprocessingDrawing" xmlns:w10="urn:schemas-microsoft-com:office:word" xmlns:w="http://schemas.openxmlformats.org/wordprocessingml/2006/main" xmlns:w14="http://schemas.microsoft.com/office/word/2010/wordml" xmlns:w15="http://schemas.microsoft.com/office/word/2012/wordml" xmlns:w16se="http://schemas.microsoft.com/office/word/2015/wordml/symex" xmlns:wpg="http://schemas.microsoft.com/office/word/2010/wordprocessingGroup" xmlns:wpi="http://schemas.microsoft.com/office/word/2010/wordprocessingInk" xmlns:wne="http://schemas.microsoft.com/office/word/2006/wordml" xmlns:wps="http://schemas.microsoft.com/office/word/2010/wordprocessingShape" mc:Ignorable="w14 w15 w16se wp14">
   <w:footnote w:type="separator" w:id="-1">
     <w:p>
       <w:pPr>
@@ -9254,7 +8867,7 @@
 </file>
 
 <file path=word/numbering.xml><?xml version="1.0" encoding="utf-8"?>
-<w:numbering xmlns:wpc="http://schemas.microsoft.com/office/word/2010/wordprocessingCanvas" xmlns:cx="http://schemas.microsoft.com/office/drawing/2014/chartex" xmlns:cx1="http://schemas.microsoft.com/office/drawing/2015/9/8/chartex" xmlns:cx2="http://schemas.microsoft.com/office/drawing/2015/10/21/chartex" xmlns:cx3="http://schemas.microsoft.com/office/drawing/2016/5/9/chartex" xmlns:cx4="http://schemas.microsoft.com/office/drawing/2016/5/10/chartex" xmlns:cx5="http://schemas.microsoft.com/office/drawing/2016/5/11/chartex" xmlns:cx6="http://schemas.microsoft.com/office/drawing/2016/5/12/chartex" xmlns:cx7="http://schemas.microsoft.com/office/drawing/2016/5/13/chartex" xmlns:cx8="http://schemas.microsoft.com/office/drawing/2016/5/14/chartex" xmlns:mc="http://schemas.openxmlformats.org/markup-compatibility/2006" xmlns:aink="http://schemas.microsoft.com/office/drawing/2016/ink" xmlns:am3d="http://schemas.microsoft.com/office/drawing/2017/model3d" xmlns:o="urn:schemas-microsoft-com:office:office" xmlns:r="http://schemas.openxmlformats.org/officeDocument/2006/relationships" xmlns:m="http://schemas.openxmlformats.org/officeDocument/2006/math" xmlns:v="urn:schemas-microsoft-com:vml" xmlns:wp14="http://schemas.microsoft.com/office/word/2010/wordprocessingDrawing" xmlns:wp="http://schemas.openxmlformats.org/drawingml/2006/wordprocessingDrawing" xmlns:w10="urn:schemas-microsoft-com:office:word" xmlns:w="http://schemas.openxmlformats.org/wordprocessingml/2006/main" xmlns:w14="http://schemas.microsoft.com/office/word/2010/wordml" xmlns:w15="http://schemas.microsoft.com/office/word/2012/wordml" xmlns:w16cid="http://schemas.microsoft.com/office/word/2016/wordml/cid" xmlns:w16se="http://schemas.microsoft.com/office/word/2015/wordml/symex" xmlns:wpg="http://schemas.microsoft.com/office/word/2010/wordprocessingGroup" xmlns:wpi="http://schemas.microsoft.com/office/word/2010/wordprocessingInk" xmlns:wne="http://schemas.microsoft.com/office/word/2006/wordml" xmlns:wps="http://schemas.microsoft.com/office/word/2010/wordprocessingShape" mc:Ignorable="w14 w15 w16se w16cid wp14">
+<w:numbering xmlns:wpc="http://schemas.microsoft.com/office/word/2010/wordprocessingCanvas" xmlns:cx="http://schemas.microsoft.com/office/drawing/2014/chartex" xmlns:cx1="http://schemas.microsoft.com/office/drawing/2015/9/8/chartex" xmlns:mc="http://schemas.openxmlformats.org/markup-compatibility/2006" xmlns:o="urn:schemas-microsoft-com:office:office" xmlns:r="http://schemas.openxmlformats.org/officeDocument/2006/relationships" xmlns:m="http://schemas.openxmlformats.org/officeDocument/2006/math" xmlns:v="urn:schemas-microsoft-com:vml" xmlns:wp14="http://schemas.microsoft.com/office/word/2010/wordprocessingDrawing" xmlns:wp="http://schemas.openxmlformats.org/drawingml/2006/wordprocessingDrawing" xmlns:w10="urn:schemas-microsoft-com:office:word" xmlns:w="http://schemas.openxmlformats.org/wordprocessingml/2006/main" xmlns:w14="http://schemas.microsoft.com/office/word/2010/wordml" xmlns:w15="http://schemas.microsoft.com/office/word/2012/wordml" xmlns:w16se="http://schemas.microsoft.com/office/word/2015/wordml/symex" xmlns:wpg="http://schemas.microsoft.com/office/word/2010/wordprocessingGroup" xmlns:wpi="http://schemas.microsoft.com/office/word/2010/wordprocessingInk" xmlns:wne="http://schemas.microsoft.com/office/word/2006/wordml" xmlns:wps="http://schemas.microsoft.com/office/word/2010/wordprocessingShape" mc:Ignorable="w14 w15 w16se wp14">
   <w:abstractNum w:abstractNumId="0" w15:restartNumberingAfterBreak="0">
     <w:nsid w:val="0F88755A"/>
     <w:multiLevelType w:val="multilevel"/>
@@ -10223,7 +9836,7 @@
 </file>
 
 <file path=word/styles.xml><?xml version="1.0" encoding="utf-8"?>
-<w:styles xmlns:mc="http://schemas.openxmlformats.org/markup-compatibility/2006" xmlns:r="http://schemas.openxmlformats.org/officeDocument/2006/relationships" xmlns:w="http://schemas.openxmlformats.org/wordprocessingml/2006/main" xmlns:w14="http://schemas.microsoft.com/office/word/2010/wordml" xmlns:w15="http://schemas.microsoft.com/office/word/2012/wordml" xmlns:w16cid="http://schemas.microsoft.com/office/word/2016/wordml/cid" xmlns:w16se="http://schemas.microsoft.com/office/word/2015/wordml/symex" mc:Ignorable="w14 w15 w16se w16cid">
+<w:styles xmlns:mc="http://schemas.openxmlformats.org/markup-compatibility/2006" xmlns:r="http://schemas.openxmlformats.org/officeDocument/2006/relationships" xmlns:w="http://schemas.openxmlformats.org/wordprocessingml/2006/main" xmlns:w14="http://schemas.microsoft.com/office/word/2010/wordml" xmlns:w15="http://schemas.microsoft.com/office/word/2012/wordml" xmlns:w16se="http://schemas.microsoft.com/office/word/2015/wordml/symex" mc:Ignorable="w14 w15 w16se">
   <w:docDefaults>
     <w:rPrDefault>
       <w:rPr>
@@ -10239,7 +9852,7 @@
       </w:pPr>
     </w:pPrDefault>
   </w:docDefaults>
-  <w:latentStyles w:defLockedState="0" w:defUIPriority="99" w:defSemiHidden="0" w:defUnhideWhenUsed="0" w:defQFormat="0" w:count="375">
+  <w:latentStyles w:defLockedState="0" w:defUIPriority="99" w:defSemiHidden="0" w:defUnhideWhenUsed="0" w:defQFormat="0" w:count="371">
     <w:lsdException w:name="Normal" w:uiPriority="0" w:qFormat="1"/>
     <w:lsdException w:name="heading 1" w:uiPriority="9" w:qFormat="1"/>
     <w:lsdException w:name="heading 2" w:semiHidden="1" w:uiPriority="9" w:unhideWhenUsed="1" w:qFormat="1"/>
@@ -10611,10 +10224,6 @@
     <w:lsdException w:name="List Table 5 Dark Accent 6" w:uiPriority="50"/>
     <w:lsdException w:name="List Table 6 Colorful Accent 6" w:uiPriority="51"/>
     <w:lsdException w:name="List Table 7 Colorful Accent 6" w:uiPriority="52"/>
-    <w:lsdException w:name="Mention" w:semiHidden="1" w:unhideWhenUsed="1"/>
-    <w:lsdException w:name="Smart Hyperlink" w:semiHidden="1" w:unhideWhenUsed="1"/>
-    <w:lsdException w:name="Hashtag" w:semiHidden="1" w:unhideWhenUsed="1"/>
-    <w:lsdException w:name="Unresolved Mention" w:semiHidden="1" w:unhideWhenUsed="1"/>
   </w:latentStyles>
   <w:style w:type="paragraph" w:default="1" w:styleId="Norml">
     <w:name w:val="Normal"/>
@@ -11306,7 +10915,7 @@
 </file>
 
 <file path=customXml/itemProps1.xml><?xml version="1.0" encoding="utf-8"?>
-<ds:datastoreItem xmlns:ds="http://schemas.openxmlformats.org/officeDocument/2006/customXml" ds:itemID="{2BB8CAE9-4171-47E9-AC89-ECF00774393A}">
+<ds:datastoreItem xmlns:ds="http://schemas.openxmlformats.org/officeDocument/2006/customXml" ds:itemID="{94E29DC4-7603-40FC-B29F-66C3EB6A19D4}">
   <ds:schemaRefs>
     <ds:schemaRef ds:uri="http://schemas.openxmlformats.org/officeDocument/2006/bibliography"/>
   </ds:schemaRefs>

</xml_diff>